<commit_message>
Update Documents for new skin
</commit_message>
<xml_diff>
--- a/Documents/TTF2_Titan_Texture_Document.docx
+++ b/Documents/TTF2_Titan_Texture_Document.docx
@@ -38,15 +38,7 @@
       </w:r>
       <w:r>
         <w:br/>
-        <w:t>(</w:t>
-      </w:r>
-      <w:proofErr w:type="gramStart"/>
-      <w:r>
-        <w:t>Format:Titan_Cockpit_col.dds</w:t>
-      </w:r>
-      <w:proofErr w:type="gramEnd"/>
-      <w:r>
-        <w:t>)</w:t>
+        <w:t>(Format:Titan_Cockpit_col.dds)</w:t>
       </w:r>
     </w:p>
     <w:p>
@@ -114,36 +106,14 @@
     <w:p/>
     <w:p>
       <w:r>
-        <w:t>Console</w:t>
-      </w:r>
-      <w:r>
-        <w:t>:</w:t>
+        <w:t>Console:</w:t>
       </w:r>
       <w:r>
         <w:br/>
-        <w:t>(</w:t>
-      </w:r>
-      <w:proofErr w:type="gramStart"/>
-      <w:r>
-        <w:t>Format:Titan_</w:t>
-      </w:r>
-      <w:r>
-        <w:t>Console</w:t>
-      </w:r>
-      <w:r>
-        <w:t>_col.dds</w:t>
-      </w:r>
-      <w:proofErr w:type="gramEnd"/>
-      <w:r>
-        <w:t>)</w:t>
+        <w:t>(Format:Titan_Console_col.dds)</w:t>
       </w:r>
     </w:p>
     <w:p>
-      <w:pPr>
-        <w:rPr>
-          <w:rFonts w:hint="eastAsia"/>
-        </w:rPr>
-      </w:pPr>
       <w:r>
         <w:rPr>
           <w:rFonts w:hint="eastAsia"/>
@@ -192,6 +162,891 @@
         </w:drawing>
       </w:r>
     </w:p>
+    <w:p/>
+    <w:tbl>
+      <w:tblPr>
+        <w:tblStyle w:val="a4"/>
+        <w:tblW w:w="0" w:type="auto"/>
+        <w:jc w:val="center"/>
+        <w:tblLook w:val="04A0" w:firstRow="1" w:lastRow="0" w:firstColumn="1" w:lastColumn="0" w:noHBand="0" w:noVBand="1"/>
+      </w:tblPr>
+      <w:tblGrid>
+        <w:gridCol w:w="4261"/>
+        <w:gridCol w:w="4261"/>
+      </w:tblGrid>
+      <w:tr>
+        <w:trPr>
+          <w:jc w:val="center"/>
+        </w:trPr>
+        <w:tc>
+          <w:tcPr>
+            <w:tcW w:w="8522" w:type="dxa"/>
+            <w:gridSpan w:val="2"/>
+          </w:tcPr>
+          <w:p>
+            <w:pPr>
+              <w:jc w:val="center"/>
+              <w:rPr>
+                <w:sz w:val="30"/>
+                <w:szCs w:val="30"/>
+              </w:rPr>
+            </w:pPr>
+            <w:r>
+              <w:rPr>
+                <w:rFonts w:hint="eastAsia"/>
+                <w:sz w:val="30"/>
+                <w:szCs w:val="30"/>
+              </w:rPr>
+              <w:t>T</w:t>
+            </w:r>
+            <w:r>
+              <w:rPr>
+                <w:sz w:val="30"/>
+                <w:szCs w:val="30"/>
+              </w:rPr>
+              <w:t>itan Skin</w:t>
+            </w:r>
+          </w:p>
+        </w:tc>
+      </w:tr>
+      <w:tr>
+        <w:trPr>
+          <w:jc w:val="center"/>
+        </w:trPr>
+        <w:tc>
+          <w:tcPr>
+            <w:tcW w:w="4261" w:type="dxa"/>
+          </w:tcPr>
+          <w:p>
+            <w:pPr>
+              <w:jc w:val="center"/>
+              <w:rPr>
+                <w:sz w:val="30"/>
+                <w:szCs w:val="30"/>
+              </w:rPr>
+            </w:pPr>
+            <w:r>
+              <w:rPr>
+                <w:sz w:val="30"/>
+                <w:szCs w:val="30"/>
+              </w:rPr>
+              <w:t>I</w:t>
+            </w:r>
+            <w:r>
+              <w:rPr>
+                <w:sz w:val="30"/>
+                <w:szCs w:val="30"/>
+              </w:rPr>
+              <w:t>on</w:t>
+            </w:r>
+          </w:p>
+        </w:tc>
+        <w:tc>
+          <w:tcPr>
+            <w:tcW w:w="4261" w:type="dxa"/>
+          </w:tcPr>
+          <w:p>
+            <w:pPr>
+              <w:jc w:val="center"/>
+              <w:rPr>
+                <w:sz w:val="30"/>
+                <w:szCs w:val="30"/>
+              </w:rPr>
+            </w:pPr>
+            <w:r>
+              <w:rPr>
+                <w:sz w:val="30"/>
+                <w:szCs w:val="30"/>
+              </w:rPr>
+              <w:t>ION</w:t>
+            </w:r>
+          </w:p>
+        </w:tc>
+      </w:tr>
+      <w:tr>
+        <w:trPr>
+          <w:jc w:val="center"/>
+        </w:trPr>
+        <w:tc>
+          <w:tcPr>
+            <w:tcW w:w="4261" w:type="dxa"/>
+          </w:tcPr>
+          <w:p>
+            <w:pPr>
+              <w:jc w:val="center"/>
+              <w:rPr>
+                <w:sz w:val="30"/>
+                <w:szCs w:val="30"/>
+              </w:rPr>
+            </w:pPr>
+            <w:r>
+              <w:rPr>
+                <w:sz w:val="30"/>
+                <w:szCs w:val="30"/>
+              </w:rPr>
+              <w:t>Legion</w:t>
+            </w:r>
+          </w:p>
+        </w:tc>
+        <w:tc>
+          <w:tcPr>
+            <w:tcW w:w="4261" w:type="dxa"/>
+          </w:tcPr>
+          <w:p>
+            <w:pPr>
+              <w:jc w:val="center"/>
+              <w:rPr>
+                <w:sz w:val="30"/>
+                <w:szCs w:val="30"/>
+              </w:rPr>
+            </w:pPr>
+            <w:r>
+              <w:rPr>
+                <w:sz w:val="30"/>
+                <w:szCs w:val="30"/>
+              </w:rPr>
+              <w:t>Legion</w:t>
+            </w:r>
+          </w:p>
+        </w:tc>
+      </w:tr>
+      <w:tr>
+        <w:trPr>
+          <w:jc w:val="center"/>
+        </w:trPr>
+        <w:tc>
+          <w:tcPr>
+            <w:tcW w:w="4261" w:type="dxa"/>
+          </w:tcPr>
+          <w:p>
+            <w:pPr>
+              <w:jc w:val="center"/>
+              <w:rPr>
+                <w:sz w:val="30"/>
+                <w:szCs w:val="30"/>
+              </w:rPr>
+            </w:pPr>
+            <w:r>
+              <w:rPr>
+                <w:sz w:val="30"/>
+                <w:szCs w:val="30"/>
+              </w:rPr>
+              <w:t>Northstar</w:t>
+            </w:r>
+          </w:p>
+        </w:tc>
+        <w:tc>
+          <w:tcPr>
+            <w:tcW w:w="4261" w:type="dxa"/>
+          </w:tcPr>
+          <w:p>
+            <w:pPr>
+              <w:jc w:val="center"/>
+              <w:rPr>
+                <w:sz w:val="30"/>
+                <w:szCs w:val="30"/>
+              </w:rPr>
+            </w:pPr>
+            <w:r>
+              <w:rPr>
+                <w:sz w:val="30"/>
+                <w:szCs w:val="30"/>
+              </w:rPr>
+              <w:t>Northstar</w:t>
+            </w:r>
+          </w:p>
+        </w:tc>
+      </w:tr>
+      <w:tr>
+        <w:trPr>
+          <w:jc w:val="center"/>
+        </w:trPr>
+        <w:tc>
+          <w:tcPr>
+            <w:tcW w:w="4261" w:type="dxa"/>
+          </w:tcPr>
+          <w:p>
+            <w:pPr>
+              <w:jc w:val="center"/>
+              <w:rPr>
+                <w:sz w:val="30"/>
+                <w:szCs w:val="30"/>
+              </w:rPr>
+            </w:pPr>
+            <w:r>
+              <w:rPr>
+                <w:sz w:val="30"/>
+                <w:szCs w:val="30"/>
+              </w:rPr>
+              <w:t>Ronin</w:t>
+            </w:r>
+          </w:p>
+        </w:tc>
+        <w:tc>
+          <w:tcPr>
+            <w:tcW w:w="4261" w:type="dxa"/>
+          </w:tcPr>
+          <w:p>
+            <w:pPr>
+              <w:jc w:val="center"/>
+              <w:rPr>
+                <w:sz w:val="30"/>
+                <w:szCs w:val="30"/>
+              </w:rPr>
+            </w:pPr>
+            <w:r>
+              <w:rPr>
+                <w:sz w:val="30"/>
+                <w:szCs w:val="30"/>
+              </w:rPr>
+              <w:t>Ronin</w:t>
+            </w:r>
+          </w:p>
+        </w:tc>
+      </w:tr>
+      <w:tr>
+        <w:trPr>
+          <w:jc w:val="center"/>
+        </w:trPr>
+        <w:tc>
+          <w:tcPr>
+            <w:tcW w:w="4261" w:type="dxa"/>
+          </w:tcPr>
+          <w:p>
+            <w:pPr>
+              <w:jc w:val="center"/>
+              <w:rPr>
+                <w:rFonts w:hint="eastAsia"/>
+                <w:sz w:val="30"/>
+                <w:szCs w:val="30"/>
+              </w:rPr>
+            </w:pPr>
+            <w:r>
+              <w:rPr>
+                <w:rFonts w:hint="eastAsia"/>
+                <w:sz w:val="30"/>
+                <w:szCs w:val="30"/>
+              </w:rPr>
+              <w:t>S</w:t>
+            </w:r>
+            <w:r>
+              <w:rPr>
+                <w:sz w:val="30"/>
+                <w:szCs w:val="30"/>
+              </w:rPr>
+              <w:t>corch</w:t>
+            </w:r>
+          </w:p>
+        </w:tc>
+        <w:tc>
+          <w:tcPr>
+            <w:tcW w:w="4261" w:type="dxa"/>
+          </w:tcPr>
+          <w:p>
+            <w:pPr>
+              <w:jc w:val="center"/>
+              <w:rPr>
+                <w:sz w:val="30"/>
+                <w:szCs w:val="30"/>
+              </w:rPr>
+            </w:pPr>
+            <w:r>
+              <w:rPr>
+                <w:rFonts w:hint="eastAsia"/>
+                <w:sz w:val="30"/>
+                <w:szCs w:val="30"/>
+              </w:rPr>
+              <w:t>S</w:t>
+            </w:r>
+            <w:r>
+              <w:rPr>
+                <w:sz w:val="30"/>
+                <w:szCs w:val="30"/>
+              </w:rPr>
+              <w:t>corch</w:t>
+            </w:r>
+          </w:p>
+        </w:tc>
+      </w:tr>
+      <w:tr>
+        <w:trPr>
+          <w:jc w:val="center"/>
+        </w:trPr>
+        <w:tc>
+          <w:tcPr>
+            <w:tcW w:w="4261" w:type="dxa"/>
+          </w:tcPr>
+          <w:p>
+            <w:pPr>
+              <w:jc w:val="center"/>
+              <w:rPr>
+                <w:rFonts w:hint="eastAsia"/>
+                <w:sz w:val="30"/>
+                <w:szCs w:val="30"/>
+              </w:rPr>
+            </w:pPr>
+            <w:r>
+              <w:rPr>
+                <w:rFonts w:hint="eastAsia"/>
+                <w:sz w:val="30"/>
+                <w:szCs w:val="30"/>
+              </w:rPr>
+              <w:t>T</w:t>
+            </w:r>
+            <w:r>
+              <w:rPr>
+                <w:sz w:val="30"/>
+                <w:szCs w:val="30"/>
+              </w:rPr>
+              <w:t>one</w:t>
+            </w:r>
+          </w:p>
+        </w:tc>
+        <w:tc>
+          <w:tcPr>
+            <w:tcW w:w="4261" w:type="dxa"/>
+          </w:tcPr>
+          <w:p>
+            <w:pPr>
+              <w:jc w:val="center"/>
+              <w:rPr>
+                <w:sz w:val="30"/>
+                <w:szCs w:val="30"/>
+              </w:rPr>
+            </w:pPr>
+            <w:r>
+              <w:rPr>
+                <w:rFonts w:hint="eastAsia"/>
+                <w:sz w:val="30"/>
+                <w:szCs w:val="30"/>
+              </w:rPr>
+              <w:t>T</w:t>
+            </w:r>
+            <w:r>
+              <w:rPr>
+                <w:sz w:val="30"/>
+                <w:szCs w:val="30"/>
+              </w:rPr>
+              <w:t>one</w:t>
+            </w:r>
+          </w:p>
+        </w:tc>
+      </w:tr>
+      <w:tr>
+        <w:trPr>
+          <w:jc w:val="center"/>
+        </w:trPr>
+        <w:tc>
+          <w:tcPr>
+            <w:tcW w:w="4261" w:type="dxa"/>
+          </w:tcPr>
+          <w:p>
+            <w:pPr>
+              <w:jc w:val="center"/>
+              <w:rPr>
+                <w:rFonts w:hint="eastAsia"/>
+                <w:sz w:val="30"/>
+                <w:szCs w:val="30"/>
+              </w:rPr>
+            </w:pPr>
+            <w:r>
+              <w:rPr>
+                <w:rFonts w:hint="eastAsia"/>
+                <w:sz w:val="30"/>
+                <w:szCs w:val="30"/>
+              </w:rPr>
+              <w:t>M</w:t>
+            </w:r>
+            <w:r>
+              <w:rPr>
+                <w:sz w:val="30"/>
+                <w:szCs w:val="30"/>
+              </w:rPr>
+              <w:t>onarch</w:t>
+            </w:r>
+            <w:r>
+              <w:rPr>
+                <w:sz w:val="30"/>
+                <w:szCs w:val="30"/>
+              </w:rPr>
+              <w:t>(May have bug)</w:t>
+            </w:r>
+          </w:p>
+        </w:tc>
+        <w:tc>
+          <w:tcPr>
+            <w:tcW w:w="4261" w:type="dxa"/>
+          </w:tcPr>
+          <w:p>
+            <w:pPr>
+              <w:jc w:val="center"/>
+              <w:rPr>
+                <w:sz w:val="30"/>
+                <w:szCs w:val="30"/>
+              </w:rPr>
+            </w:pPr>
+            <w:r>
+              <w:rPr>
+                <w:rFonts w:hint="eastAsia"/>
+                <w:sz w:val="30"/>
+                <w:szCs w:val="30"/>
+              </w:rPr>
+              <w:t>M</w:t>
+            </w:r>
+            <w:r>
+              <w:rPr>
+                <w:sz w:val="30"/>
+                <w:szCs w:val="30"/>
+              </w:rPr>
+              <w:t>onarch</w:t>
+            </w:r>
+          </w:p>
+        </w:tc>
+      </w:tr>
+      <w:tr>
+        <w:trPr>
+          <w:jc w:val="center"/>
+        </w:trPr>
+        <w:tc>
+          <w:tcPr>
+            <w:tcW w:w="8522" w:type="dxa"/>
+            <w:gridSpan w:val="2"/>
+          </w:tcPr>
+          <w:p>
+            <w:pPr>
+              <w:jc w:val="center"/>
+              <w:rPr>
+                <w:sz w:val="30"/>
+                <w:szCs w:val="30"/>
+              </w:rPr>
+            </w:pPr>
+            <w:r>
+              <w:rPr>
+                <w:rFonts w:hint="eastAsia"/>
+                <w:sz w:val="30"/>
+                <w:szCs w:val="30"/>
+              </w:rPr>
+              <w:lastRenderedPageBreak/>
+              <w:t>P</w:t>
+            </w:r>
+            <w:r>
+              <w:rPr>
+                <w:sz w:val="30"/>
+                <w:szCs w:val="30"/>
+              </w:rPr>
+              <w:t xml:space="preserve">rime </w:t>
+            </w:r>
+            <w:r>
+              <w:rPr>
+                <w:rFonts w:hint="eastAsia"/>
+                <w:sz w:val="30"/>
+                <w:szCs w:val="30"/>
+              </w:rPr>
+              <w:t>T</w:t>
+            </w:r>
+            <w:r>
+              <w:rPr>
+                <w:sz w:val="30"/>
+                <w:szCs w:val="30"/>
+              </w:rPr>
+              <w:t>itan Skin</w:t>
+            </w:r>
+          </w:p>
+        </w:tc>
+      </w:tr>
+      <w:tr>
+        <w:trPr>
+          <w:jc w:val="center"/>
+        </w:trPr>
+        <w:tc>
+          <w:tcPr>
+            <w:tcW w:w="4261" w:type="dxa"/>
+          </w:tcPr>
+          <w:p>
+            <w:pPr>
+              <w:jc w:val="center"/>
+              <w:rPr>
+                <w:sz w:val="30"/>
+                <w:szCs w:val="30"/>
+              </w:rPr>
+            </w:pPr>
+            <w:r>
+              <w:rPr>
+                <w:rFonts w:hint="eastAsia"/>
+                <w:sz w:val="30"/>
+                <w:szCs w:val="30"/>
+              </w:rPr>
+              <w:t>P</w:t>
+            </w:r>
+            <w:r>
+              <w:rPr>
+                <w:sz w:val="30"/>
+                <w:szCs w:val="30"/>
+              </w:rPr>
+              <w:t>rime Ion</w:t>
+            </w:r>
+          </w:p>
+        </w:tc>
+        <w:tc>
+          <w:tcPr>
+            <w:tcW w:w="4261" w:type="dxa"/>
+          </w:tcPr>
+          <w:p>
+            <w:pPr>
+              <w:jc w:val="center"/>
+              <w:rPr>
+                <w:sz w:val="30"/>
+                <w:szCs w:val="30"/>
+              </w:rPr>
+            </w:pPr>
+            <w:r>
+              <w:rPr>
+                <w:sz w:val="30"/>
+                <w:szCs w:val="30"/>
+              </w:rPr>
+              <w:t>PrimeION</w:t>
+            </w:r>
+          </w:p>
+        </w:tc>
+      </w:tr>
+      <w:tr>
+        <w:trPr>
+          <w:jc w:val="center"/>
+        </w:trPr>
+        <w:tc>
+          <w:tcPr>
+            <w:tcW w:w="4261" w:type="dxa"/>
+          </w:tcPr>
+          <w:p>
+            <w:pPr>
+              <w:jc w:val="center"/>
+              <w:rPr>
+                <w:sz w:val="30"/>
+                <w:szCs w:val="30"/>
+              </w:rPr>
+            </w:pPr>
+            <w:r>
+              <w:rPr>
+                <w:rFonts w:hint="eastAsia"/>
+                <w:sz w:val="30"/>
+                <w:szCs w:val="30"/>
+              </w:rPr>
+              <w:t>P</w:t>
+            </w:r>
+            <w:r>
+              <w:rPr>
+                <w:sz w:val="30"/>
+                <w:szCs w:val="30"/>
+              </w:rPr>
+              <w:t>rime Legion</w:t>
+            </w:r>
+          </w:p>
+        </w:tc>
+        <w:tc>
+          <w:tcPr>
+            <w:tcW w:w="4261" w:type="dxa"/>
+          </w:tcPr>
+          <w:p>
+            <w:pPr>
+              <w:jc w:val="center"/>
+              <w:rPr>
+                <w:sz w:val="30"/>
+                <w:szCs w:val="30"/>
+              </w:rPr>
+            </w:pPr>
+            <w:r>
+              <w:rPr>
+                <w:sz w:val="30"/>
+                <w:szCs w:val="30"/>
+              </w:rPr>
+              <w:t>PrimeLegion</w:t>
+            </w:r>
+          </w:p>
+        </w:tc>
+      </w:tr>
+      <w:tr>
+        <w:trPr>
+          <w:jc w:val="center"/>
+        </w:trPr>
+        <w:tc>
+          <w:tcPr>
+            <w:tcW w:w="4261" w:type="dxa"/>
+          </w:tcPr>
+          <w:p>
+            <w:pPr>
+              <w:jc w:val="center"/>
+              <w:rPr>
+                <w:sz w:val="30"/>
+                <w:szCs w:val="30"/>
+              </w:rPr>
+            </w:pPr>
+            <w:r>
+              <w:rPr>
+                <w:rFonts w:hint="eastAsia"/>
+                <w:sz w:val="30"/>
+                <w:szCs w:val="30"/>
+              </w:rPr>
+              <w:t>P</w:t>
+            </w:r>
+            <w:r>
+              <w:rPr>
+                <w:sz w:val="30"/>
+                <w:szCs w:val="30"/>
+              </w:rPr>
+              <w:t>rime Northstar</w:t>
+            </w:r>
+          </w:p>
+        </w:tc>
+        <w:tc>
+          <w:tcPr>
+            <w:tcW w:w="4261" w:type="dxa"/>
+          </w:tcPr>
+          <w:p>
+            <w:pPr>
+              <w:jc w:val="center"/>
+              <w:rPr>
+                <w:sz w:val="30"/>
+                <w:szCs w:val="30"/>
+              </w:rPr>
+            </w:pPr>
+            <w:r>
+              <w:rPr>
+                <w:sz w:val="30"/>
+                <w:szCs w:val="30"/>
+              </w:rPr>
+              <w:t>PrimeNorthstar</w:t>
+            </w:r>
+          </w:p>
+        </w:tc>
+      </w:tr>
+      <w:tr>
+        <w:trPr>
+          <w:jc w:val="center"/>
+        </w:trPr>
+        <w:tc>
+          <w:tcPr>
+            <w:tcW w:w="4261" w:type="dxa"/>
+          </w:tcPr>
+          <w:p>
+            <w:pPr>
+              <w:jc w:val="center"/>
+              <w:rPr>
+                <w:sz w:val="30"/>
+                <w:szCs w:val="30"/>
+              </w:rPr>
+            </w:pPr>
+            <w:r>
+              <w:rPr>
+                <w:rFonts w:hint="eastAsia"/>
+                <w:sz w:val="30"/>
+                <w:szCs w:val="30"/>
+              </w:rPr>
+              <w:t>P</w:t>
+            </w:r>
+            <w:r>
+              <w:rPr>
+                <w:sz w:val="30"/>
+                <w:szCs w:val="30"/>
+              </w:rPr>
+              <w:t>rime Ronin</w:t>
+            </w:r>
+          </w:p>
+        </w:tc>
+        <w:tc>
+          <w:tcPr>
+            <w:tcW w:w="4261" w:type="dxa"/>
+          </w:tcPr>
+          <w:p>
+            <w:pPr>
+              <w:jc w:val="center"/>
+              <w:rPr>
+                <w:sz w:val="30"/>
+                <w:szCs w:val="30"/>
+              </w:rPr>
+            </w:pPr>
+            <w:r>
+              <w:rPr>
+                <w:sz w:val="30"/>
+                <w:szCs w:val="30"/>
+              </w:rPr>
+              <w:t>PrimeRonin</w:t>
+            </w:r>
+          </w:p>
+        </w:tc>
+      </w:tr>
+      <w:tr>
+        <w:trPr>
+          <w:jc w:val="center"/>
+        </w:trPr>
+        <w:tc>
+          <w:tcPr>
+            <w:tcW w:w="4261" w:type="dxa"/>
+          </w:tcPr>
+          <w:p>
+            <w:pPr>
+              <w:jc w:val="center"/>
+              <w:rPr>
+                <w:rFonts w:hint="eastAsia"/>
+                <w:sz w:val="30"/>
+                <w:szCs w:val="30"/>
+              </w:rPr>
+            </w:pPr>
+            <w:r>
+              <w:rPr>
+                <w:rFonts w:hint="eastAsia"/>
+                <w:sz w:val="30"/>
+                <w:szCs w:val="30"/>
+              </w:rPr>
+              <w:t>P</w:t>
+            </w:r>
+            <w:r>
+              <w:rPr>
+                <w:sz w:val="30"/>
+                <w:szCs w:val="30"/>
+              </w:rPr>
+              <w:t xml:space="preserve">rime </w:t>
+            </w:r>
+            <w:r>
+              <w:rPr>
+                <w:rFonts w:hint="eastAsia"/>
+                <w:sz w:val="30"/>
+                <w:szCs w:val="30"/>
+              </w:rPr>
+              <w:t>S</w:t>
+            </w:r>
+            <w:r>
+              <w:rPr>
+                <w:sz w:val="30"/>
+                <w:szCs w:val="30"/>
+              </w:rPr>
+              <w:t>corch</w:t>
+            </w:r>
+          </w:p>
+        </w:tc>
+        <w:tc>
+          <w:tcPr>
+            <w:tcW w:w="4261" w:type="dxa"/>
+          </w:tcPr>
+          <w:p>
+            <w:pPr>
+              <w:jc w:val="center"/>
+              <w:rPr>
+                <w:sz w:val="30"/>
+                <w:szCs w:val="30"/>
+              </w:rPr>
+            </w:pPr>
+            <w:r>
+              <w:rPr>
+                <w:sz w:val="30"/>
+                <w:szCs w:val="30"/>
+              </w:rPr>
+              <w:t>Prime</w:t>
+            </w:r>
+            <w:r>
+              <w:rPr>
+                <w:rFonts w:hint="eastAsia"/>
+                <w:sz w:val="30"/>
+                <w:szCs w:val="30"/>
+              </w:rPr>
+              <w:t>S</w:t>
+            </w:r>
+            <w:r>
+              <w:rPr>
+                <w:sz w:val="30"/>
+                <w:szCs w:val="30"/>
+              </w:rPr>
+              <w:t>corch</w:t>
+            </w:r>
+          </w:p>
+        </w:tc>
+      </w:tr>
+      <w:tr>
+        <w:trPr>
+          <w:jc w:val="center"/>
+        </w:trPr>
+        <w:tc>
+          <w:tcPr>
+            <w:tcW w:w="4261" w:type="dxa"/>
+          </w:tcPr>
+          <w:p>
+            <w:pPr>
+              <w:jc w:val="center"/>
+              <w:rPr>
+                <w:rFonts w:hint="eastAsia"/>
+                <w:sz w:val="30"/>
+                <w:szCs w:val="30"/>
+              </w:rPr>
+            </w:pPr>
+            <w:r>
+              <w:rPr>
+                <w:rFonts w:hint="eastAsia"/>
+                <w:sz w:val="30"/>
+                <w:szCs w:val="30"/>
+              </w:rPr>
+              <w:t>P</w:t>
+            </w:r>
+            <w:r>
+              <w:rPr>
+                <w:sz w:val="30"/>
+                <w:szCs w:val="30"/>
+              </w:rPr>
+              <w:t xml:space="preserve">rime </w:t>
+            </w:r>
+            <w:r>
+              <w:rPr>
+                <w:rFonts w:hint="eastAsia"/>
+                <w:sz w:val="30"/>
+                <w:szCs w:val="30"/>
+              </w:rPr>
+              <w:t>T</w:t>
+            </w:r>
+            <w:r>
+              <w:rPr>
+                <w:sz w:val="30"/>
+                <w:szCs w:val="30"/>
+              </w:rPr>
+              <w:t>one</w:t>
+            </w:r>
+          </w:p>
+        </w:tc>
+        <w:tc>
+          <w:tcPr>
+            <w:tcW w:w="4261" w:type="dxa"/>
+          </w:tcPr>
+          <w:p>
+            <w:pPr>
+              <w:jc w:val="center"/>
+              <w:rPr>
+                <w:sz w:val="30"/>
+                <w:szCs w:val="30"/>
+              </w:rPr>
+            </w:pPr>
+            <w:r>
+              <w:rPr>
+                <w:sz w:val="30"/>
+                <w:szCs w:val="30"/>
+              </w:rPr>
+              <w:t>Prime</w:t>
+            </w:r>
+            <w:r>
+              <w:rPr>
+                <w:rFonts w:hint="eastAsia"/>
+                <w:sz w:val="30"/>
+                <w:szCs w:val="30"/>
+              </w:rPr>
+              <w:t>T</w:t>
+            </w:r>
+            <w:r>
+              <w:rPr>
+                <w:sz w:val="30"/>
+                <w:szCs w:val="30"/>
+              </w:rPr>
+              <w:t>one</w:t>
+            </w:r>
+          </w:p>
+        </w:tc>
+      </w:tr>
+    </w:tbl>
     <w:p>
       <w:pPr>
         <w:rPr>

</xml_diff>